<commit_message>
uploading the updated 'HOW TO' file again - commit #2
</commit_message>
<xml_diff>
--- a/How to run integration script.docx
+++ b/How to run integration script.docx
@@ -319,14 +319,14 @@
                 <w:sz w:val="32"/>
                 <w:szCs w:val="32"/>
               </w:rPr>
-              <w:t>R</w:t>
+              <w:t>Shortened the script and introduced the port function</w:t>
             </w:r>
             <w:r>
               <w:rPr>
                 <w:sz w:val="32"/>
                 <w:szCs w:val="32"/>
               </w:rPr>
-              <w:t>edesigned</w:t>
+              <w:t>s</w:t>
             </w:r>
           </w:p>
         </w:tc>
@@ -380,7 +380,23 @@
           <w:sz w:val="24"/>
           <w:szCs w:val="24"/>
         </w:rPr>
-        <w:t>Connect to the db server with oracle user.</w:t>
+        <w:t xml:space="preserve">Connect to the </w:t>
+      </w:r>
+      <w:proofErr w:type="spellStart"/>
+      <w:r>
+        <w:rPr>
+          <w:sz w:val="24"/>
+          <w:szCs w:val="24"/>
+        </w:rPr>
+        <w:t>db</w:t>
+      </w:r>
+      <w:proofErr w:type="spellEnd"/>
+      <w:r>
+        <w:rPr>
+          <w:sz w:val="24"/>
+          <w:szCs w:val="24"/>
+        </w:rPr>
+        <w:t xml:space="preserve"> server with oracle user.</w:t>
       </w:r>
     </w:p>
     <w:p>
@@ -468,7 +484,17 @@
           <w:sz w:val="24"/>
           <w:szCs w:val="24"/>
         </w:rPr>
-        <w:t>Note: integration.sh file contains oracle</w:t>
+        <w:t xml:space="preserve">Note: integration.sh file contains </w:t>
+      </w:r>
+      <w:proofErr w:type="spellStart"/>
+      <w:r>
+        <w:rPr>
+          <w:b/>
+          <w:bCs/>
+          <w:sz w:val="24"/>
+          <w:szCs w:val="24"/>
+        </w:rPr>
+        <w:t>oracle</w:t>
       </w:r>
       <w:r>
         <w:rPr>
@@ -486,7 +512,17 @@
           <w:sz w:val="24"/>
           <w:szCs w:val="24"/>
         </w:rPr>
-        <w:t>home/</w:t>
+        <w:t>home</w:t>
+      </w:r>
+      <w:proofErr w:type="spellEnd"/>
+      <w:r>
+        <w:rPr>
+          <w:b/>
+          <w:bCs/>
+          <w:sz w:val="24"/>
+          <w:szCs w:val="24"/>
+        </w:rPr>
+        <w:t>/</w:t>
       </w:r>
       <w:r>
         <w:rPr>
@@ -540,7 +576,27 @@
           <w:sz w:val="24"/>
           <w:szCs w:val="24"/>
         </w:rPr>
-        <w:t>.sh script.</w:t>
+        <w:t>.</w:t>
+      </w:r>
+      <w:proofErr w:type="spellStart"/>
+      <w:r>
+        <w:rPr>
+          <w:b/>
+          <w:bCs/>
+          <w:sz w:val="24"/>
+          <w:szCs w:val="24"/>
+        </w:rPr>
+        <w:t>sh</w:t>
+      </w:r>
+      <w:proofErr w:type="spellEnd"/>
+      <w:r>
+        <w:rPr>
+          <w:b/>
+          <w:bCs/>
+          <w:sz w:val="24"/>
+          <w:szCs w:val="24"/>
+        </w:rPr>
+        <w:t xml:space="preserve"> script.</w:t>
       </w:r>
     </w:p>
     <w:p>
@@ -671,12 +727,13 @@
       </w:pPr>
       <w:r>
         <w:rPr>
-          <w:noProof/>
+          <w:sz w:val="24"/>
+          <w:szCs w:val="24"/>
         </w:rPr>
         <w:lastRenderedPageBreak/>
         <w:drawing>
-          <wp:inline distT="0" distB="0" distL="0" distR="0" wp14:anchorId="7FCD4B0E" wp14:editId="5D62CEF5">
-            <wp:extent cx="3796665" cy="3108570"/>
+          <wp:inline distT="0" distB="0" distL="0" distR="0" wp14:anchorId="63B1FA12" wp14:editId="3DD371EF">
+            <wp:extent cx="4801016" cy="2217612"/>
             <wp:effectExtent l="0" t="0" r="0" b="0"/>
             <wp:docPr id="1" name="Picture 1"/>
             <wp:cNvGraphicFramePr>
@@ -698,7 +755,7 @@
                   <pic:spPr>
                     <a:xfrm>
                       <a:off x="0" y="0"/>
-                      <a:ext cx="3815417" cy="3123923"/>
+                      <a:ext cx="4801016" cy="2217612"/>
                     </a:xfrm>
                     <a:prstGeom prst="rect">
                       <a:avLst/>
@@ -719,26 +776,6 @@
           <w:szCs w:val="24"/>
         </w:rPr>
       </w:pPr>
-    </w:p>
-    <w:p>
-      <w:pPr>
-        <w:pStyle w:val="ListParagraph"/>
-        <w:rPr>
-          <w:b/>
-          <w:bCs/>
-          <w:sz w:val="24"/>
-          <w:szCs w:val="24"/>
-        </w:rPr>
-      </w:pPr>
-      <w:r>
-        <w:rPr>
-          <w:b/>
-          <w:bCs/>
-          <w:sz w:val="24"/>
-          <w:szCs w:val="24"/>
-        </w:rPr>
-        <w:t>Note: BIZTALK host should be provided under the NETWORK ELEMENTS section only and BIZTALK IP should be provided under the ACL section.</w:t>
-      </w:r>
     </w:p>
     <w:p>
       <w:pPr>
@@ -934,8 +971,140 @@
           <w:sz w:val="24"/>
           <w:szCs w:val="24"/>
         </w:rPr>
+        <w:t>URL_ADDRESS;</w:t>
+      </w:r>
+      <w:r>
+        <w:rPr>
+          <w:b/>
+          <w:bCs/>
+          <w:color w:val="FF0000"/>
+          <w:sz w:val="24"/>
+          <w:szCs w:val="24"/>
+        </w:rPr>
+        <w:t>&lt;</w:t>
+      </w:r>
+      <w:r>
+        <w:rPr>
+          <w:b/>
+          <w:bCs/>
+          <w:color w:val="FF0000"/>
+          <w:sz w:val="24"/>
+          <w:szCs w:val="24"/>
+        </w:rPr>
+        <w:t>EV under CAPITA CSR BUSINESS PARAMS&gt;</w:t>
+      </w:r>
+    </w:p>
+    <w:p>
+      <w:pPr>
+        <w:pStyle w:val="ListParagraph"/>
+        <w:rPr>
+          <w:b/>
+          <w:bCs/>
+          <w:sz w:val="24"/>
+          <w:szCs w:val="24"/>
+        </w:rPr>
+      </w:pPr>
+      <w:r>
+        <w:rPr>
+          <w:b/>
+          <w:bCs/>
+          <w:sz w:val="24"/>
+          <w:szCs w:val="24"/>
+        </w:rPr>
+        <w:t>ER_HTML_PAGE;</w:t>
+      </w:r>
+      <w:r>
+        <w:rPr>
+          <w:b/>
+          <w:bCs/>
+          <w:color w:val="FF0000"/>
+          <w:sz w:val="24"/>
+          <w:szCs w:val="24"/>
+        </w:rPr>
+        <w:t>&lt;EV under CAPITA CSR BUSINESS PARAMS&gt;</w:t>
+      </w:r>
+    </w:p>
+    <w:p>
+      <w:pPr>
+        <w:pStyle w:val="ListParagraph"/>
+        <w:rPr>
+          <w:b/>
+          <w:bCs/>
+          <w:sz w:val="24"/>
+          <w:szCs w:val="24"/>
+        </w:rPr>
+      </w:pPr>
+      <w:r>
+        <w:rPr>
+          <w:b/>
+          <w:bCs/>
+          <w:sz w:val="24"/>
+          <w:szCs w:val="24"/>
+        </w:rPr>
+        <w:t>CUSTOM_21;</w:t>
+      </w:r>
+      <w:r>
+        <w:rPr>
+          <w:b/>
+          <w:bCs/>
+          <w:color w:val="FF0000"/>
+          <w:sz w:val="24"/>
+          <w:szCs w:val="24"/>
+        </w:rPr>
+        <w:t>&lt;REMOTE SYSTEM URL EV under CAPITA REMOTE SYSTEM PARAMS for custom type 21&gt;</w:t>
+      </w:r>
+    </w:p>
+    <w:p>
+      <w:pPr>
+        <w:pStyle w:val="ListParagraph"/>
+        <w:rPr>
+          <w:b/>
+          <w:bCs/>
+          <w:color w:val="FF0000"/>
+          <w:sz w:val="24"/>
+          <w:szCs w:val="24"/>
+        </w:rPr>
+      </w:pPr>
+      <w:r>
+        <w:rPr>
+          <w:b/>
+          <w:bCs/>
+          <w:sz w:val="24"/>
+          <w:szCs w:val="24"/>
+        </w:rPr>
+        <w:t>CUSTOM_22;</w:t>
+      </w:r>
+      <w:r>
+        <w:rPr>
+          <w:b/>
+          <w:bCs/>
+          <w:color w:val="FF0000"/>
+          <w:sz w:val="24"/>
+          <w:szCs w:val="24"/>
+        </w:rPr>
+        <w:t>&lt;REMOTE SYSTEM URL EV under CAPITA REMOTE SYSTEM PARAMS for custom type 22&gt;</w:t>
+      </w:r>
+    </w:p>
+    <w:p>
+      <w:pPr>
+        <w:pStyle w:val="ListParagraph"/>
+        <w:rPr>
+          <w:b/>
+          <w:bCs/>
+          <w:color w:val="FF0000"/>
+          <w:sz w:val="24"/>
+          <w:szCs w:val="24"/>
+        </w:rPr>
+      </w:pPr>
+      <w:r>
+        <w:rPr>
+          <w:b/>
+          <w:bCs/>
+          <w:sz w:val="24"/>
+          <w:szCs w:val="24"/>
+        </w:rPr>
         <w:lastRenderedPageBreak/>
-        <w:t>URL_ADDRESS;</w:t>
+        <w:t>CUSTOM_23;</w:t>
       </w:r>
       <w:r>
         <w:rPr>
@@ -945,9 +1114,54 @@
           <w:sz w:val="24"/>
           <w:szCs w:val="24"/>
         </w:rPr>
-        <w:t>&lt;</w:t>
-      </w:r>
-      <w:r>
+        <w:t>&lt;REMOTE SYSTEM URL EV under CAPITA REMOTE SYSTEM PARAMS for custom type 23&gt;</w:t>
+      </w:r>
+    </w:p>
+    <w:p>
+      <w:pPr>
+        <w:pStyle w:val="ListParagraph"/>
+        <w:rPr>
+          <w:b/>
+          <w:bCs/>
+          <w:sz w:val="24"/>
+          <w:szCs w:val="24"/>
+        </w:rPr>
+      </w:pPr>
+    </w:p>
+    <w:p>
+      <w:pPr>
+        <w:pStyle w:val="ListParagraph"/>
+        <w:rPr>
+          <w:b/>
+          <w:bCs/>
+          <w:sz w:val="24"/>
+          <w:szCs w:val="24"/>
+        </w:rPr>
+      </w:pPr>
+      <w:r>
+        <w:rPr>
+          <w:b/>
+          <w:bCs/>
+          <w:sz w:val="24"/>
+          <w:szCs w:val="24"/>
+        </w:rPr>
+        <w:t>############ NETWORK ELEMENTS ############</w:t>
+      </w:r>
+    </w:p>
+    <w:p>
+      <w:pPr>
+        <w:pStyle w:val="ListParagraph"/>
+        <w:rPr>
+          <w:b/>
+          <w:bCs/>
+          <w:sz w:val="24"/>
+          <w:szCs w:val="24"/>
+        </w:rPr>
+      </w:pPr>
+    </w:p>
+    <w:p>
+      <w:pPr>
+        <w:pStyle w:val="ListParagraph"/>
         <w:rPr>
           <w:b/>
           <w:bCs/>
@@ -955,27 +1169,15 @@
           <w:sz w:val="24"/>
           <w:szCs w:val="24"/>
         </w:rPr>
-        <w:t>EV under CAPITA CSR BUSINESS PARAMS&gt;</w:t>
-      </w:r>
-    </w:p>
-    <w:p>
-      <w:pPr>
-        <w:pStyle w:val="ListParagraph"/>
-        <w:rPr>
-          <w:b/>
-          <w:bCs/>
-          <w:sz w:val="24"/>
-          <w:szCs w:val="24"/>
-        </w:rPr>
-      </w:pPr>
-      <w:r>
-        <w:rPr>
-          <w:b/>
-          <w:bCs/>
-          <w:sz w:val="24"/>
-          <w:szCs w:val="24"/>
-        </w:rPr>
-        <w:t>ER_HTML_PAGE;</w:t>
+      </w:pPr>
+      <w:r>
+        <w:rPr>
+          <w:b/>
+          <w:bCs/>
+          <w:sz w:val="24"/>
+          <w:szCs w:val="24"/>
+        </w:rPr>
+        <w:t>LDAP;</w:t>
       </w:r>
       <w:r>
         <w:rPr>
@@ -985,29 +1187,12 @@
           <w:sz w:val="24"/>
           <w:szCs w:val="24"/>
         </w:rPr>
-        <w:t>&lt;EV under CAPITA CSR BUSINESS PARAMS&gt;</w:t>
-      </w:r>
-    </w:p>
-    <w:p>
-      <w:pPr>
-        <w:pStyle w:val="ListParagraph"/>
-        <w:rPr>
-          <w:b/>
-          <w:bCs/>
-          <w:sz w:val="24"/>
-          <w:szCs w:val="24"/>
-        </w:rPr>
-      </w:pPr>
-      <w:r>
-        <w:rPr>
-          <w:b/>
-          <w:bCs/>
-          <w:sz w:val="24"/>
-          <w:szCs w:val="24"/>
-        </w:rPr>
-        <w:t>CUSTOM_21;</w:t>
-      </w:r>
-      <w:r>
+        <w:t>&lt;LDAP NE host&gt;</w:t>
+      </w:r>
+    </w:p>
+    <w:p>
+      <w:pPr>
+        <w:pStyle w:val="ListParagraph"/>
         <w:rPr>
           <w:b/>
           <w:bCs/>
@@ -1015,12 +1200,17 @@
           <w:sz w:val="24"/>
           <w:szCs w:val="24"/>
         </w:rPr>
-        <w:t>&lt;REMOTE SYSTEM URL EV under CAPITA REMOTE SYSTEM PARAMS for custom type 21&gt;</w:t>
-      </w:r>
-    </w:p>
-    <w:p>
-      <w:pPr>
-        <w:pStyle w:val="ListParagraph"/>
+      </w:pPr>
+      <w:r>
+        <w:rPr>
+          <w:b/>
+          <w:bCs/>
+          <w:sz w:val="24"/>
+          <w:szCs w:val="24"/>
+        </w:rPr>
+        <w:t>GEOMANT;</w:t>
+      </w:r>
+      <w:r>
         <w:rPr>
           <w:b/>
           <w:bCs/>
@@ -1028,17 +1218,12 @@
           <w:sz w:val="24"/>
           <w:szCs w:val="24"/>
         </w:rPr>
-      </w:pPr>
-      <w:r>
-        <w:rPr>
-          <w:b/>
-          <w:bCs/>
-          <w:sz w:val="24"/>
-          <w:szCs w:val="24"/>
-        </w:rPr>
-        <w:t>CUSTOM_22;</w:t>
-      </w:r>
-      <w:r>
+        <w:t>&lt;GEOMANT NE host&gt;</w:t>
+      </w:r>
+    </w:p>
+    <w:p>
+      <w:pPr>
+        <w:pStyle w:val="ListParagraph"/>
         <w:rPr>
           <w:b/>
           <w:bCs/>
@@ -1046,12 +1231,17 @@
           <w:sz w:val="24"/>
           <w:szCs w:val="24"/>
         </w:rPr>
-        <w:t>&lt;REMOTE SYSTEM URL EV under CAPITA REMOTE SYSTEM PARAMS for custom type 22&gt;</w:t>
-      </w:r>
-    </w:p>
-    <w:p>
-      <w:pPr>
-        <w:pStyle w:val="ListParagraph"/>
+      </w:pPr>
+      <w:r>
+        <w:rPr>
+          <w:b/>
+          <w:bCs/>
+          <w:sz w:val="24"/>
+          <w:szCs w:val="24"/>
+        </w:rPr>
+        <w:t>CSS-PS;</w:t>
+      </w:r>
+      <w:r>
         <w:rPr>
           <w:b/>
           <w:bCs/>
@@ -1059,17 +1249,12 @@
           <w:sz w:val="24"/>
           <w:szCs w:val="24"/>
         </w:rPr>
-      </w:pPr>
-      <w:r>
-        <w:rPr>
-          <w:b/>
-          <w:bCs/>
-          <w:sz w:val="24"/>
-          <w:szCs w:val="24"/>
-        </w:rPr>
-        <w:t>CUSTOM_23;</w:t>
-      </w:r>
-      <w:r>
+        <w:t>&lt;CSS-PS NE host&gt;</w:t>
+      </w:r>
+    </w:p>
+    <w:p>
+      <w:pPr>
+        <w:pStyle w:val="ListParagraph"/>
         <w:rPr>
           <w:b/>
           <w:bCs/>
@@ -1077,54 +1262,17 @@
           <w:sz w:val="24"/>
           <w:szCs w:val="24"/>
         </w:rPr>
-        <w:t>&lt;REMOTE SYSTEM URL EV under CAPITA REMOTE SYSTEM PARAMS for custom type 23&gt;</w:t>
-      </w:r>
-    </w:p>
-    <w:p>
-      <w:pPr>
-        <w:pStyle w:val="ListParagraph"/>
-        <w:rPr>
-          <w:b/>
-          <w:bCs/>
-          <w:sz w:val="24"/>
-          <w:szCs w:val="24"/>
-        </w:rPr>
-      </w:pPr>
-    </w:p>
-    <w:p>
-      <w:pPr>
-        <w:pStyle w:val="ListParagraph"/>
-        <w:rPr>
-          <w:b/>
-          <w:bCs/>
-          <w:sz w:val="24"/>
-          <w:szCs w:val="24"/>
-        </w:rPr>
-      </w:pPr>
-      <w:r>
-        <w:rPr>
-          <w:b/>
-          <w:bCs/>
-          <w:sz w:val="24"/>
-          <w:szCs w:val="24"/>
-        </w:rPr>
-        <w:t>############ NETWORK ELEMENTS ############</w:t>
-      </w:r>
-    </w:p>
-    <w:p>
-      <w:pPr>
-        <w:pStyle w:val="ListParagraph"/>
-        <w:rPr>
-          <w:b/>
-          <w:bCs/>
-          <w:sz w:val="24"/>
-          <w:szCs w:val="24"/>
-        </w:rPr>
-      </w:pPr>
-    </w:p>
-    <w:p>
-      <w:pPr>
-        <w:pStyle w:val="ListParagraph"/>
+      </w:pPr>
+      <w:r>
+        <w:rPr>
+          <w:b/>
+          <w:bCs/>
+          <w:sz w:val="24"/>
+          <w:szCs w:val="24"/>
+        </w:rPr>
+        <w:t>CPS-BAVS;</w:t>
+      </w:r>
+      <w:r>
         <w:rPr>
           <w:b/>
           <w:bCs/>
@@ -1132,17 +1280,12 @@
           <w:sz w:val="24"/>
           <w:szCs w:val="24"/>
         </w:rPr>
-      </w:pPr>
-      <w:r>
-        <w:rPr>
-          <w:b/>
-          <w:bCs/>
-          <w:sz w:val="24"/>
-          <w:szCs w:val="24"/>
-        </w:rPr>
-        <w:t>LDAP;</w:t>
-      </w:r>
-      <w:r>
+        <w:t>&lt;CPS-BAVS NE host&gt;</w:t>
+      </w:r>
+    </w:p>
+    <w:p>
+      <w:pPr>
+        <w:pStyle w:val="ListParagraph"/>
         <w:rPr>
           <w:b/>
           <w:bCs/>
@@ -1150,12 +1293,17 @@
           <w:sz w:val="24"/>
           <w:szCs w:val="24"/>
         </w:rPr>
-        <w:t>&lt;LDAP NE host&gt;</w:t>
-      </w:r>
-    </w:p>
-    <w:p>
-      <w:pPr>
-        <w:pStyle w:val="ListParagraph"/>
+      </w:pPr>
+      <w:r>
+        <w:rPr>
+          <w:b/>
+          <w:bCs/>
+          <w:sz w:val="24"/>
+          <w:szCs w:val="24"/>
+        </w:rPr>
+        <w:t>BIZTALK;</w:t>
+      </w:r>
+      <w:r>
         <w:rPr>
           <w:b/>
           <w:bCs/>
@@ -1163,191 +1311,7 @@
           <w:sz w:val="24"/>
           <w:szCs w:val="24"/>
         </w:rPr>
-      </w:pPr>
-      <w:r>
-        <w:rPr>
-          <w:b/>
-          <w:bCs/>
-          <w:sz w:val="24"/>
-          <w:szCs w:val="24"/>
-        </w:rPr>
-        <w:t>GEOMANT;</w:t>
-      </w:r>
-      <w:r>
-        <w:rPr>
-          <w:b/>
-          <w:bCs/>
-          <w:color w:val="FF0000"/>
-          <w:sz w:val="24"/>
-          <w:szCs w:val="24"/>
-        </w:rPr>
-        <w:t>&lt;GEOMANT NE host&gt;</w:t>
-      </w:r>
-    </w:p>
-    <w:p>
-      <w:pPr>
-        <w:pStyle w:val="ListParagraph"/>
-        <w:rPr>
-          <w:b/>
-          <w:bCs/>
-          <w:color w:val="FF0000"/>
-          <w:sz w:val="24"/>
-          <w:szCs w:val="24"/>
-        </w:rPr>
-      </w:pPr>
-      <w:r>
-        <w:rPr>
-          <w:b/>
-          <w:bCs/>
-          <w:sz w:val="24"/>
-          <w:szCs w:val="24"/>
-        </w:rPr>
-        <w:t>CSS-PS;</w:t>
-      </w:r>
-      <w:r>
-        <w:rPr>
-          <w:b/>
-          <w:bCs/>
-          <w:color w:val="FF0000"/>
-          <w:sz w:val="24"/>
-          <w:szCs w:val="24"/>
-        </w:rPr>
-        <w:t>&lt;CSS-PS NE host&gt;</w:t>
-      </w:r>
-    </w:p>
-    <w:p>
-      <w:pPr>
-        <w:pStyle w:val="ListParagraph"/>
-        <w:rPr>
-          <w:b/>
-          <w:bCs/>
-          <w:color w:val="FF0000"/>
-          <w:sz w:val="24"/>
-          <w:szCs w:val="24"/>
-        </w:rPr>
-      </w:pPr>
-      <w:r>
-        <w:rPr>
-          <w:b/>
-          <w:bCs/>
-          <w:sz w:val="24"/>
-          <w:szCs w:val="24"/>
-        </w:rPr>
-        <w:t>CPS-BAVS;</w:t>
-      </w:r>
-      <w:r>
-        <w:rPr>
-          <w:b/>
-          <w:bCs/>
-          <w:color w:val="FF0000"/>
-          <w:sz w:val="24"/>
-          <w:szCs w:val="24"/>
-        </w:rPr>
-        <w:t>&lt;CPS-BAVS NE host&gt;</w:t>
-      </w:r>
-    </w:p>
-    <w:p>
-      <w:pPr>
-        <w:pStyle w:val="ListParagraph"/>
-        <w:rPr>
-          <w:b/>
-          <w:bCs/>
-          <w:color w:val="FF0000"/>
-          <w:sz w:val="24"/>
-          <w:szCs w:val="24"/>
-        </w:rPr>
-      </w:pPr>
-      <w:r>
-        <w:rPr>
-          <w:b/>
-          <w:bCs/>
-          <w:sz w:val="24"/>
-          <w:szCs w:val="24"/>
-        </w:rPr>
-        <w:t>BIZTALK;</w:t>
-      </w:r>
-      <w:r>
-        <w:rPr>
-          <w:b/>
-          <w:bCs/>
-          <w:color w:val="FF0000"/>
-          <w:sz w:val="24"/>
-          <w:szCs w:val="24"/>
-        </w:rPr>
         <w:t>&lt;BIZTALK NE host&gt;</w:t>
-      </w:r>
-    </w:p>
-    <w:p>
-      <w:pPr>
-        <w:pStyle w:val="ListParagraph"/>
-        <w:rPr>
-          <w:b/>
-          <w:bCs/>
-          <w:sz w:val="24"/>
-          <w:szCs w:val="24"/>
-        </w:rPr>
-      </w:pPr>
-    </w:p>
-    <w:p>
-      <w:pPr>
-        <w:pStyle w:val="ListParagraph"/>
-        <w:rPr>
-          <w:b/>
-          <w:bCs/>
-          <w:sz w:val="24"/>
-          <w:szCs w:val="24"/>
-        </w:rPr>
-      </w:pPr>
-      <w:r>
-        <w:rPr>
-          <w:b/>
-          <w:bCs/>
-          <w:sz w:val="24"/>
-          <w:szCs w:val="24"/>
-        </w:rPr>
-        <w:t>############# ACL #################</w:t>
-      </w:r>
-    </w:p>
-    <w:p>
-      <w:pPr>
-        <w:pStyle w:val="ListParagraph"/>
-        <w:rPr>
-          <w:b/>
-          <w:bCs/>
-          <w:sz w:val="24"/>
-          <w:szCs w:val="24"/>
-        </w:rPr>
-      </w:pPr>
-    </w:p>
-    <w:p>
-      <w:pPr>
-        <w:pStyle w:val="ListParagraph"/>
-        <w:rPr>
-          <w:b/>
-          <w:bCs/>
-          <w:color w:val="FF0000"/>
-          <w:sz w:val="24"/>
-          <w:szCs w:val="24"/>
-        </w:rPr>
-      </w:pPr>
-      <w:r>
-        <w:rPr>
-          <w:b/>
-          <w:bCs/>
-          <w:sz w:val="24"/>
-          <w:szCs w:val="24"/>
-        </w:rPr>
-        <w:t>BIZTALKIP;</w:t>
-      </w:r>
-      <w:r>
-        <w:rPr>
-          <w:b/>
-          <w:bCs/>
-          <w:color w:val="FF0000"/>
-          <w:sz w:val="24"/>
-          <w:szCs w:val="24"/>
-        </w:rPr>
-        <w:t>&lt;BIZTALK NE ip&gt;</w:t>
       </w:r>
     </w:p>
     <w:p>
@@ -2256,15 +2220,6 @@
 </file>
 
 <file path=customXml/item2.xml><?xml version="1.0" encoding="utf-8"?>
-<p:properties xmlns:p="http://schemas.microsoft.com/office/2006/metadata/properties" xmlns:xsi="http://www.w3.org/2001/XMLSchema-instance" xmlns:pc="http://schemas.microsoft.com/office/infopath/2007/PartnerControls">
-  <documentManagement>
-    <_ip_UnifiedCompliancePolicyUIAction xmlns="http://schemas.microsoft.com/sharepoint/v3" xsi:nil="true"/>
-    <_ip_UnifiedCompliancePolicyProperties xmlns="http://schemas.microsoft.com/sharepoint/v3" xsi:nil="true"/>
-  </documentManagement>
-</p:properties>
-</file>
-
-<file path=customXml/item3.xml><?xml version="1.0" encoding="utf-8"?>
 <ct:contentTypeSchema xmlns:ct="http://schemas.microsoft.com/office/2006/metadata/contentType" xmlns:ma="http://schemas.microsoft.com/office/2006/metadata/properties/metaAttributes" ct:_="" ma:_="" ma:contentTypeName="Document" ma:contentTypeID="0x01010057904181831A9E49AB9166FC5EF72972" ma:contentTypeVersion="15" ma:contentTypeDescription="Create a new document." ma:contentTypeScope="" ma:versionID="a05ee1a3120b2ac2b1f82ae49cd9bf14">
   <xsd:schema xmlns:xsd="http://www.w3.org/2001/XMLSchema" xmlns:xs="http://www.w3.org/2001/XMLSchema" xmlns:p="http://schemas.microsoft.com/office/2006/metadata/properties" xmlns:ns1="http://schemas.microsoft.com/sharepoint/v3" xmlns:ns3="190f6459-ac78-43f0-872c-f1785f5a41fd" xmlns:ns4="a7935a32-4726-4169-a9cc-5614a5cc809d" targetNamespace="http://schemas.microsoft.com/office/2006/metadata/properties" ma:root="true" ma:fieldsID="ab68b90e0a5aa978b1a7c51a9bea66e1" ns1:_="" ns3:_="" ns4:_="">
     <xsd:import namespace="http://schemas.microsoft.com/sharepoint/v3"/>
@@ -2504,6 +2459,15 @@
 </ct:contentTypeSchema>
 </file>
 
+<file path=customXml/item3.xml><?xml version="1.0" encoding="utf-8"?>
+<p:properties xmlns:p="http://schemas.microsoft.com/office/2006/metadata/properties" xmlns:xsi="http://www.w3.org/2001/XMLSchema-instance" xmlns:pc="http://schemas.microsoft.com/office/infopath/2007/PartnerControls">
+  <documentManagement>
+    <_ip_UnifiedCompliancePolicyUIAction xmlns="http://schemas.microsoft.com/sharepoint/v3" xsi:nil="true"/>
+    <_ip_UnifiedCompliancePolicyProperties xmlns="http://schemas.microsoft.com/sharepoint/v3" xsi:nil="true"/>
+  </documentManagement>
+</p:properties>
+</file>
+
 <file path=customXml/itemProps1.xml><?xml version="1.0" encoding="utf-8"?>
 <ds:datastoreItem xmlns:ds="http://schemas.openxmlformats.org/officeDocument/2006/customXml" ds:itemID="{50B8F36D-6298-46E8-B6E7-3957C483A583}">
   <ds:schemaRefs>
@@ -2513,16 +2477,6 @@
 </file>
 
 <file path=customXml/itemProps2.xml><?xml version="1.0" encoding="utf-8"?>
-<ds:datastoreItem xmlns:ds="http://schemas.openxmlformats.org/officeDocument/2006/customXml" ds:itemID="{E648C374-C4D4-4E1F-981A-6CB3E26EBE1B}">
-  <ds:schemaRefs>
-    <ds:schemaRef ds:uri="http://schemas.microsoft.com/office/2006/metadata/properties"/>
-    <ds:schemaRef ds:uri="http://schemas.microsoft.com/office/infopath/2007/PartnerControls"/>
-    <ds:schemaRef ds:uri="http://schemas.microsoft.com/sharepoint/v3"/>
-  </ds:schemaRefs>
-</ds:datastoreItem>
-</file>
-
-<file path=customXml/itemProps3.xml><?xml version="1.0" encoding="utf-8"?>
 <ds:datastoreItem xmlns:ds="http://schemas.openxmlformats.org/officeDocument/2006/customXml" ds:itemID="{FCDF12FC-E563-4C8D-80C6-D941FB289783}">
   <ds:schemaRefs>
     <ds:schemaRef ds:uri="http://schemas.microsoft.com/office/2006/metadata/contentType"/>
@@ -2540,4 +2494,14 @@
     <ds:schemaRef ds:uri="http://schemas.microsoft.com/internal/obd"/>
   </ds:schemaRefs>
 </ds:datastoreItem>
+</file>
+
+<file path=customXml/itemProps3.xml><?xml version="1.0" encoding="utf-8"?>
+<ds:datastoreItem xmlns:ds="http://schemas.openxmlformats.org/officeDocument/2006/customXml" ds:itemID="{E648C374-C4D4-4E1F-981A-6CB3E26EBE1B}">
+  <ds:schemaRefs>
+    <ds:schemaRef ds:uri="http://schemas.microsoft.com/office/2006/metadata/properties"/>
+    <ds:schemaRef ds:uri="http://schemas.microsoft.com/office/infopath/2007/PartnerControls"/>
+    <ds:schemaRef ds:uri="http://schemas.microsoft.com/sharepoint/v3"/>
+  </ds:schemaRefs>
+</ds:datastoreItem>
 </file>
</xml_diff>